<commit_message>
- Sync Send All Notification.
</commit_message>
<xml_diff>
--- a/Documentation/Báo cáo.docx
+++ b/Documentation/Báo cáo.docx
@@ -31,13 +31,13 @@
           <wp:anchor distT="0" distB="0" distL="114300" distR="114300" simplePos="0" relativeHeight="251670528" behindDoc="0" locked="0" layoutInCell="1" allowOverlap="1" wp14:anchorId="43A553D8" wp14:editId="2589B444">
             <wp:simplePos x="0" y="0"/>
             <wp:positionH relativeFrom="margin">
-              <wp:align>center</wp:align>
+              <wp:posOffset>1872615</wp:posOffset>
             </wp:positionH>
             <wp:positionV relativeFrom="paragraph">
-              <wp:posOffset>1723420</wp:posOffset>
+              <wp:posOffset>1726565</wp:posOffset>
             </wp:positionV>
-            <wp:extent cx="2196465" cy="2196465"/>
-            <wp:effectExtent l="0" t="0" r="0" b="0"/>
+            <wp:extent cx="1704975" cy="1704975"/>
+            <wp:effectExtent l="0" t="0" r="9525" b="9525"/>
             <wp:wrapTopAndBottom/>
             <wp:docPr id="12" name="Picture 12" descr="http://xspace.talaweb.com/uploads/imgav/eda_t1283411249_AEoE.jpg"/>
             <wp:cNvGraphicFramePr>
@@ -68,7 +68,7 @@
                   <pic:spPr bwMode="auto">
                     <a:xfrm>
                       <a:off x="0" y="0"/>
-                      <a:ext cx="2196465" cy="2196465"/>
+                      <a:ext cx="1704975" cy="1704975"/>
                     </a:xfrm>
                     <a:prstGeom prst="rect">
                       <a:avLst/>
@@ -211,18 +211,7 @@
                                 <w:sz w:val="32"/>
                                 <w:szCs w:val="32"/>
                               </w:rPr>
-                              <w:t>TI</w:t>
-                            </w:r>
-                            <w:bookmarkStart w:id="0" w:name="_GoBack"/>
-                            <w:bookmarkEnd w:id="0"/>
-                            <w:r>
-                              <w:rPr>
-                                <w:rFonts w:ascii="Arial" w:hAnsi="Arial"/>
-                                <w:b/>
-                                <w:sz w:val="32"/>
-                                <w:szCs w:val="32"/>
-                              </w:rPr>
-                              <w:t>N HỌC</w:t>
+                              <w:t>TIN HỌC</w:t>
                             </w:r>
                           </w:p>
                           <w:p>
@@ -347,16 +336,11 @@
                           </w:p>
                           <w:p>
                             <w:pPr>
-                              <w:widowControl w:val="0"/>
-                              <w:autoSpaceDE w:val="0"/>
-                              <w:autoSpaceDN w:val="0"/>
-                              <w:adjustRightInd w:val="0"/>
-                              <w:spacing w:after="0" w:line="239" w:lineRule="auto"/>
-                              <w:ind w:left="780"/>
                               <w:jc w:val="center"/>
                               <w:rPr>
-                                <w:sz w:val="24"/>
-                                <w:szCs w:val="24"/>
+                                <w:rFonts w:ascii="Arial" w:hAnsi="Arial"/>
+                                <w:b/>
+                                <w:sz w:val="28"/>
                               </w:rPr>
                             </w:pPr>
                             <w:r>
@@ -366,7 +350,7 @@
                                 <w:sz w:val="36"/>
                                 <w:szCs w:val="36"/>
                               </w:rPr>
-                              <w:t>TÌM HIỂU VÀ XÂY DỰNG MODULE</w:t>
+                              <w:t>TÌM HIỂU</w:t>
                             </w:r>
                             <w:r>
                               <w:rPr>
@@ -375,19 +359,44 @@
                                 <w:sz w:val="36"/>
                                 <w:szCs w:val="36"/>
                               </w:rPr>
-                              <w:br/>
-                              <w:t>GỬI THÔNG BÁO TỚI THIẾT BỊ DI ĐỘNG</w:t>
+                              <w:t xml:space="preserve"> WIN</w:t>
                             </w:r>
-                          </w:p>
-                          <w:p>
-                            <w:pPr>
-                              <w:jc w:val="center"/>
+                            <w:r>
                               <w:rPr>
-                                <w:rFonts w:ascii="Arial" w:hAnsi="Arial"/>
                                 <w:b/>
-                                <w:sz w:val="28"/>
+                                <w:bCs/>
+                                <w:sz w:val="36"/>
+                                <w:szCs w:val="36"/>
                               </w:rPr>
-                            </w:pPr>
+                              <w:t xml:space="preserve">DOWS NOTIFICATION SERVICE </w:t>
+                            </w:r>
+                            <w:r>
+                              <w:rPr>
+                                <w:b/>
+                                <w:bCs/>
+                                <w:sz w:val="36"/>
+                                <w:szCs w:val="36"/>
+                              </w:rPr>
+                              <w:t>VÀ XÂY DỰNG MODULE GỬ</w:t>
+                            </w:r>
+                            <w:r>
+                              <w:rPr>
+                                <w:b/>
+                                <w:bCs/>
+                                <w:sz w:val="36"/>
+                                <w:szCs w:val="36"/>
+                              </w:rPr>
+                              <w:t>I THÔNG BÁO TỚI THIẾT BỊ</w:t>
+                            </w:r>
+                            <w:r>
+                              <w:rPr>
+                                <w:b/>
+                                <w:bCs/>
+                                <w:sz w:val="36"/>
+                                <w:szCs w:val="36"/>
+                              </w:rPr>
+                              <w:t xml:space="preserve"> SỬ DỤNG HỆ ĐIỀU HÀNH WINDOWS 10</w:t>
+                            </w:r>
                           </w:p>
                           <w:p>
                             <w:pPr>
@@ -452,7 +461,23 @@
                                 <w:b/>
                                 <w:sz w:val="32"/>
                               </w:rPr>
-                              <w:t>Bình Dương, 01/2016</w:t>
+                              <w:t xml:space="preserve">Bình </w:t>
+                            </w:r>
+                            <w:r>
+                              <w:rPr>
+                                <w:rFonts w:ascii="Arial" w:hAnsi="Arial"/>
+                                <w:b/>
+                                <w:sz w:val="32"/>
+                              </w:rPr>
+                              <w:t>Dương, 07</w:t>
+                            </w:r>
+                            <w:r>
+                              <w:rPr>
+                                <w:rFonts w:ascii="Arial" w:hAnsi="Arial"/>
+                                <w:b/>
+                                <w:sz w:val="32"/>
+                              </w:rPr>
+                              <w:t>/2016</w:t>
                             </w:r>
                           </w:p>
                         </w:txbxContent>
@@ -533,18 +558,7 @@
                           <w:sz w:val="32"/>
                           <w:szCs w:val="32"/>
                         </w:rPr>
-                        <w:t>TI</w:t>
-                      </w:r>
-                      <w:bookmarkStart w:id="1" w:name="_GoBack"/>
-                      <w:bookmarkEnd w:id="1"/>
-                      <w:r>
-                        <w:rPr>
-                          <w:rFonts w:ascii="Arial" w:hAnsi="Arial"/>
-                          <w:b/>
-                          <w:sz w:val="32"/>
-                          <w:szCs w:val="32"/>
-                        </w:rPr>
-                        <w:t>N HỌC</w:t>
+                        <w:t>TIN HỌC</w:t>
                       </w:r>
                     </w:p>
                     <w:p>
@@ -669,16 +683,11 @@
                     </w:p>
                     <w:p>
                       <w:pPr>
-                        <w:widowControl w:val="0"/>
-                        <w:autoSpaceDE w:val="0"/>
-                        <w:autoSpaceDN w:val="0"/>
-                        <w:adjustRightInd w:val="0"/>
-                        <w:spacing w:after="0" w:line="239" w:lineRule="auto"/>
-                        <w:ind w:left="780"/>
                         <w:jc w:val="center"/>
                         <w:rPr>
-                          <w:sz w:val="24"/>
-                          <w:szCs w:val="24"/>
+                          <w:rFonts w:ascii="Arial" w:hAnsi="Arial"/>
+                          <w:b/>
+                          <w:sz w:val="28"/>
                         </w:rPr>
                       </w:pPr>
                       <w:r>
@@ -688,7 +697,7 @@
                           <w:sz w:val="36"/>
                           <w:szCs w:val="36"/>
                         </w:rPr>
-                        <w:t>TÌM HIỂU VÀ XÂY DỰNG MODULE</w:t>
+                        <w:t>TÌM HIỂU</w:t>
                       </w:r>
                       <w:r>
                         <w:rPr>
@@ -697,19 +706,46 @@
                           <w:sz w:val="36"/>
                           <w:szCs w:val="36"/>
                         </w:rPr>
-                        <w:br/>
-                        <w:t>GỬI THÔNG BÁO TỚI THIẾT BỊ DI ĐỘNG</w:t>
+                        <w:t xml:space="preserve"> WIN</w:t>
                       </w:r>
-                    </w:p>
-                    <w:p>
-                      <w:pPr>
-                        <w:jc w:val="center"/>
+                      <w:r>
                         <w:rPr>
-                          <w:rFonts w:ascii="Arial" w:hAnsi="Arial"/>
                           <w:b/>
-                          <w:sz w:val="28"/>
+                          <w:bCs/>
+                          <w:sz w:val="36"/>
+                          <w:szCs w:val="36"/>
                         </w:rPr>
-                      </w:pPr>
+                        <w:t xml:space="preserve">DOWS NOTIFICATION SERVICE </w:t>
+                      </w:r>
+                      <w:r>
+                        <w:rPr>
+                          <w:b/>
+                          <w:bCs/>
+                          <w:sz w:val="36"/>
+                          <w:szCs w:val="36"/>
+                        </w:rPr>
+                        <w:t>VÀ XÂY DỰNG MODULE GỬ</w:t>
+                      </w:r>
+                      <w:r>
+                        <w:rPr>
+                          <w:b/>
+                          <w:bCs/>
+                          <w:sz w:val="36"/>
+                          <w:szCs w:val="36"/>
+                        </w:rPr>
+                        <w:t>I THÔNG BÁO TỚI THIẾT BỊ</w:t>
+                      </w:r>
+                      <w:bookmarkStart w:id="1" w:name="_GoBack"/>
+                      <w:bookmarkEnd w:id="1"/>
+                      <w:r>
+                        <w:rPr>
+                          <w:b/>
+                          <w:bCs/>
+                          <w:sz w:val="36"/>
+                          <w:szCs w:val="36"/>
+                        </w:rPr>
+                        <w:t xml:space="preserve"> SỬ DỤNG HỆ ĐIỀU HÀNH WINDOWS 10</w:t>
+                      </w:r>
                     </w:p>
                     <w:p>
                       <w:pPr>
@@ -774,7 +810,23 @@
                           <w:b/>
                           <w:sz w:val="32"/>
                         </w:rPr>
-                        <w:t>Bình Dương, 01/2016</w:t>
+                        <w:t xml:space="preserve">Bình </w:t>
+                      </w:r>
+                      <w:r>
+                        <w:rPr>
+                          <w:rFonts w:ascii="Arial" w:hAnsi="Arial"/>
+                          <w:b/>
+                          <w:sz w:val="32"/>
+                        </w:rPr>
+                        <w:t>Dương, 07</w:t>
+                      </w:r>
+                      <w:r>
+                        <w:rPr>
+                          <w:rFonts w:ascii="Arial" w:hAnsi="Arial"/>
+                          <w:b/>
+                          <w:sz w:val="32"/>
+                        </w:rPr>
+                        <w:t>/2016</w:t>
                       </w:r>
                     </w:p>
                   </w:txbxContent>
@@ -914,7 +966,7 @@
                     </pic:cNvPicPr>
                   </pic:nvPicPr>
                   <pic:blipFill>
-                    <a:blip r:embed="rId8" cstate="print">
+                    <a:blip r:embed="rId9" cstate="print">
                       <a:extLst>
                         <a:ext uri="{28A0092B-C50C-407E-A947-70E740481C1C}">
                           <a14:useLocalDpi xmlns:a14="http://schemas.microsoft.com/office/drawing/2010/main" val="0"/>
@@ -1295,11 +1347,12 @@
       <w:pPr>
         <w:pStyle w:val="Title"/>
       </w:pPr>
-      <w:bookmarkStart w:id="2" w:name="page3"/>
-      <w:bookmarkStart w:id="3" w:name="page5"/>
-      <w:bookmarkEnd w:id="2"/>
-      <w:bookmarkEnd w:id="3"/>
-      <w:r>
+      <w:bookmarkStart w:id="0" w:name="page3"/>
+      <w:bookmarkStart w:id="1" w:name="page5"/>
+      <w:bookmarkEnd w:id="0"/>
+      <w:bookmarkEnd w:id="1"/>
+      <w:r>
+        <w:lastRenderedPageBreak/>
         <w:t>LỜI CẢM ƠN</w:t>
       </w:r>
     </w:p>
@@ -1382,6 +1435,7 @@
           <w:sz w:val="36"/>
           <w:szCs w:val="36"/>
         </w:rPr>
+        <w:lastRenderedPageBreak/>
         <w:t>NHẬN XÉT CỦA GIẢNG VIÊN HƯỚNG DẪN</w:t>
       </w:r>
     </w:p>
@@ -5324,11 +5378,11 @@
       <w:r>
         <w:tab/>
       </w:r>
-      <w:bookmarkStart w:id="4" w:name="_Toc439962002"/>
+      <w:bookmarkStart w:id="2" w:name="_Toc439962002"/>
       <w:r>
         <w:t>CHƯƠNG 1: MỞ ĐẦU</w:t>
       </w:r>
-      <w:bookmarkEnd w:id="4"/>
+      <w:bookmarkEnd w:id="2"/>
     </w:p>
     <w:p>
       <w:pPr>
@@ -5345,11 +5399,11 @@
           <w:numId w:val="1"/>
         </w:numPr>
       </w:pPr>
-      <w:bookmarkStart w:id="5" w:name="_Toc439962003"/>
+      <w:bookmarkStart w:id="3" w:name="_Toc439962003"/>
       <w:r>
         <w:t>LÝ DO HÌNH THÀNH ĐỀ TÀI</w:t>
       </w:r>
-      <w:bookmarkEnd w:id="5"/>
+      <w:bookmarkEnd w:id="3"/>
     </w:p>
     <w:p>
       <w:r>
@@ -5366,7 +5420,11 @@
     <w:p>
       <w:r>
         <w:tab/>
-        <w:t>Cũng với câu hỏi đó, em đã quan sát và nhận ra việc khiến sinh viên trường Đại học Bình Dương nói riêng và một số trường đại học trong khu vực nói chung không thoải mái là vấn đề thông báo tin tức cho sinh viên. Việc tiếp cận thông tin đối với một sinh viên không khó, nhưng việc tiếp nhận thông tin kịp thời thì không phải lúc nào cũng dễ dàng.  Ví dụ khi giảng viên có công việc đột xuất nên phải dời lịch học sang buổi khác, giảng viên thông báo việc này cho nhà trường biết và thông tin đó được đăng lên blog của lớp, nhưng thông tin đó quá gần giờ đi học nên có rất nhiều sinh viên đến trường mới biết.  Chuyện đó không phải lỗi của giảng viên hay sinh viên, mà chỉ vì hệ thống thông tin của nhà trường chưa đủ khả năng đưa thông tin tới cho từng sinh viên một cách tức thời. Ngoài ra, một sinh viên phải lên trường để xem về rất nhiều thông tin như: điểm, lịch học, lịch thi…. những việc tuy đơn giản như vậy nhưng tốn rất nhiều thời gian của cả sinh viên lẫn các thầy cô. Thông tin được đưa đến chỉ được phân kênh tới mức lớp, có nghĩa là một thông tin tối đa chỉ thông báo tới cho đơn vị nhỏ nhất là một lớp, không thể thông báo cho từng sinh viên cụ thể. Với vấn đề này, cách giải quyết là tìm một cách thích hợp để đưa thông tin tới cho từng sinh viên, đồng thời sinh viên phải tiếp cận được thông tin đó một cách dễ dàng.</w:t>
+        <w:t xml:space="preserve">Cũng với câu hỏi đó, em đã quan sát và nhận ra việc khiến sinh viên trường Đại học Bình Dương nói riêng và một số trường đại học trong khu vực nói chung không thoải mái là vấn đề thông báo tin tức cho sinh viên. Việc tiếp cận thông tin đối với một sinh viên không khó, nhưng việc tiếp nhận thông tin </w:t>
+      </w:r>
+      <w:r>
+        <w:lastRenderedPageBreak/>
+        <w:t>kịp thời thì không phải lúc nào cũng dễ dàng.  Ví dụ khi giảng viên có công việc đột xuất nên phải dời lịch học sang buổi khác, giảng viên thông báo việc này cho nhà trường biết và thông tin đó được đăng lên blog của lớp, nhưng thông tin đó quá gần giờ đi học nên có rất nhiều sinh viên đến trường mới biết.  Chuyện đó không phải lỗi của giảng viên hay sinh viên, mà chỉ vì hệ thống thông tin của nhà trường chưa đủ khả năng đưa thông tin tới cho từng sinh viên một cách tức thời. Ngoài ra, một sinh viên phải lên trường để xem về rất nhiều thông tin như: điểm, lịch học, lịch thi…. những việc tuy đơn giản như vậy nhưng tốn rất nhiều thời gian của cả sinh viên lẫn các thầy cô. Thông tin được đưa đến chỉ được phân kênh tới mức lớp, có nghĩa là một thông tin tối đa chỉ thông báo tới cho đơn vị nhỏ nhất là một lớp, không thể thông báo cho từng sinh viên cụ thể. Với vấn đề này, cách giải quyết là tìm một cách thích hợp để đưa thông tin tới cho từng sinh viên, đồng thời sinh viên phải tiếp cận được thông tin đó một cách dễ dàng.</w:t>
       </w:r>
     </w:p>
     <w:p>
@@ -5440,11 +5498,11 @@
       <w:pPr>
         <w:pStyle w:val="Heading2"/>
       </w:pPr>
-      <w:bookmarkStart w:id="6" w:name="_Toc439962004"/>
+      <w:bookmarkStart w:id="4" w:name="_Toc439962004"/>
       <w:r>
         <w:t>1.2 MỤC TIÊU ĐỀ TÀI</w:t>
       </w:r>
-      <w:bookmarkEnd w:id="6"/>
+      <w:bookmarkEnd w:id="4"/>
     </w:p>
     <w:p>
       <w:pPr>
@@ -5456,7 +5514,11 @@
         <w:tab/>
       </w:r>
       <w:r>
-        <w:t>Nếu nhìn một cách tổng quát hơn, ta có thể dễ dàng nhận ra nhu cầu thêm chức năng thông báo cho một hệ thống có sẵn là rất lớn. Ví dụ như một công ty có một hệ thống quản lí nhân sự, nhưng đôi khi cần thông báo qua điện thoại một tin tức nào đó không quá quan trọng của công ty, họ sẽ làm như thế nào? Đăng lên web để nhân viên phải tự mò lên xem hay tốn tiền với việc điện thoại cho từng người một hoặc nhắn tin hàng loạt?</w:t>
+        <w:t xml:space="preserve">Nếu nhìn một cách tổng quát hơn, ta có thể dễ dàng nhận ra nhu cầu thêm chức năng thông báo cho một hệ thống có sẵn là rất lớn. Ví dụ như một công ty có một hệ thống quản lí nhân sự, nhưng đôi khi cần thông báo qua điện thoại một tin tức nào đó không quá quan trọng của công ty, họ sẽ làm như thế nào? Đăng lên web để nhân viên phải tự mò lên xem hay tốn tiền với việc điện </w:t>
+      </w:r>
+      <w:r>
+        <w:lastRenderedPageBreak/>
+        <w:t>thoại cho từng người một hoặc nhắn tin hàng loạt?</w:t>
       </w:r>
       <w:r>
         <w:br/>
@@ -5591,11 +5653,11 @@
       <w:pPr>
         <w:pStyle w:val="Heading2"/>
       </w:pPr>
-      <w:bookmarkStart w:id="7" w:name="_Toc439962005"/>
+      <w:bookmarkStart w:id="5" w:name="_Toc439962005"/>
       <w:r>
         <w:t>1.3 Ý NGHĨA THỰC TIỄN CỦA ĐỀ TÀI</w:t>
       </w:r>
-      <w:bookmarkEnd w:id="7"/>
+      <w:bookmarkEnd w:id="5"/>
     </w:p>
     <w:p>
       <w:r>
@@ -5609,11 +5671,11 @@
       <w:pPr>
         <w:pStyle w:val="Heading2"/>
       </w:pPr>
-      <w:bookmarkStart w:id="8" w:name="_Toc439962006"/>
+      <w:bookmarkStart w:id="6" w:name="_Toc439962006"/>
       <w:r>
         <w:t>1.4 PHẠM VI ĐỀ TÀI</w:t>
       </w:r>
-      <w:bookmarkEnd w:id="8"/>
+      <w:bookmarkEnd w:id="6"/>
     </w:p>
     <w:p>
       <w:pPr>
@@ -5644,7 +5706,14 @@
           <w:szCs w:val="26"/>
         </w:rPr>
         <w:tab/>
-        <w:t>Bên cạnh đó, phải thiết kế hệ thống sao cho phần thông báo tin tức chỉ là một module và móc nối không quá sâu vào hệ thống quản lý. Điều này sẽ giúp cho việc áp dụng vào một hệ thống khác trở nên đơn giản hơn, đồng thời việc tháo gỡ module này ra cũng đơn giản và hoàn toàn không có tác động xấu đối với hệ thống chính</w:t>
+        <w:t xml:space="preserve">Bên cạnh đó, phải thiết kế hệ thống sao cho phần thông báo tin tức chỉ là một module và móc nối không quá sâu vào hệ thống quản lý. Điều này sẽ giúp cho việc áp dụng vào một hệ thống khác trở nên đơn giản hơn, đồng thời việc </w:t>
+      </w:r>
+      <w:r>
+        <w:rPr>
+          <w:szCs w:val="26"/>
+        </w:rPr>
+        <w:lastRenderedPageBreak/>
+        <w:t>tháo gỡ module này ra cũng đơn giản và hoàn toàn không có tác động xấu đối với hệ thống chính</w:t>
       </w:r>
       <w:r>
         <w:rPr>
@@ -5718,11 +5787,11 @@
       <w:pPr>
         <w:pStyle w:val="Heading2"/>
       </w:pPr>
-      <w:bookmarkStart w:id="9" w:name="_Toc439962007"/>
+      <w:bookmarkStart w:id="7" w:name="_Toc439962007"/>
       <w:r>
         <w:t>1.5 CÁC TỪ VIẾT TẮT</w:t>
       </w:r>
-      <w:bookmarkEnd w:id="9"/>
+      <w:bookmarkEnd w:id="7"/>
     </w:p>
     <w:tbl>
       <w:tblPr>
@@ -5943,21 +6012,21 @@
       <w:pPr>
         <w:pStyle w:val="Heading1"/>
       </w:pPr>
-      <w:bookmarkStart w:id="10" w:name="_Toc439962008"/>
+      <w:bookmarkStart w:id="8" w:name="_Toc439962008"/>
       <w:r>
         <w:t>CHƯƠNG 2: TÌM KIẾM GIẢI PHÁP</w:t>
       </w:r>
-      <w:bookmarkEnd w:id="10"/>
+      <w:bookmarkEnd w:id="8"/>
     </w:p>
     <w:p>
       <w:pPr>
         <w:pStyle w:val="Heading2"/>
       </w:pPr>
-      <w:bookmarkStart w:id="11" w:name="_Toc439962009"/>
+      <w:bookmarkStart w:id="9" w:name="_Toc439962009"/>
       <w:r>
         <w:t>2.1 CÁC GIẢI PHÁP</w:t>
       </w:r>
-      <w:bookmarkEnd w:id="11"/>
+      <w:bookmarkEnd w:id="9"/>
     </w:p>
     <w:p>
       <w:pPr>
@@ -5995,7 +6064,11 @@
         <w:t xml:space="preserve"> gửi thông báo tới cho ứng dụng khi nó không hoạt động, mà việc một ứng dụng không hoạt động là điều hết sức bình thường.</w:t>
       </w:r>
       <w:r>
-        <w:t xml:space="preserve"> Thực ra khi ứng dụng không hoạt động thì vẫn có cách để gửi thông báo tới cho chúng thông qua Socket activity trigger, nhưng do phải làm việc trên socket nên việc này rất vất vả và chúng ta phải kiểm soát rất nhiều lỗi trong quá trình liên lạc. Mặt khác, em không chắc chắn được có thể làm được trên các hệ điều hành khác như android hay iOS hay không.</w:t>
+        <w:t xml:space="preserve"> Thực ra khi ứng dụng không hoạt </w:t>
+      </w:r>
+      <w:r>
+        <w:lastRenderedPageBreak/>
+        <w:t>động thì vẫn có cách để gửi thông báo tới cho chúng thông qua Socket activity trigger, nhưng do phải làm việc trên socket nên việc này rất vất vả và chúng ta phải kiểm soát rất nhiều lỗi trong quá trình liên lạc. Mặt khác, em không chắc chắn được có thể làm được trên các hệ điều hành khác như android hay iOS hay không.</w:t>
       </w:r>
     </w:p>
     <w:p>
@@ -6029,24 +6102,24 @@
       <w:pPr>
         <w:pStyle w:val="Heading2"/>
       </w:pPr>
-      <w:bookmarkStart w:id="12" w:name="_Toc439962010"/>
+      <w:bookmarkStart w:id="10" w:name="_Toc439962010"/>
       <w:r>
         <w:t xml:space="preserve">2.2 </w:t>
       </w:r>
       <w:r>
         <w:t>TỔNG QUAN VỀ WINDOWS PUSH NOTIFICATION SERVICE (WNS)</w:t>
       </w:r>
-      <w:bookmarkEnd w:id="12"/>
+      <w:bookmarkEnd w:id="10"/>
     </w:p>
     <w:p>
       <w:pPr>
         <w:pStyle w:val="Heading3"/>
       </w:pPr>
-      <w:bookmarkStart w:id="13" w:name="_Toc439962011"/>
+      <w:bookmarkStart w:id="11" w:name="_Toc439962011"/>
       <w:r>
         <w:t>2.1.1 WNS là gì?</w:t>
       </w:r>
-      <w:bookmarkEnd w:id="13"/>
+      <w:bookmarkEnd w:id="11"/>
     </w:p>
     <w:p>
       <w:r>
@@ -6157,46 +6230,50 @@
       <w:pPr>
         <w:pStyle w:val="Heading3"/>
       </w:pPr>
-      <w:bookmarkStart w:id="14" w:name="_Toc439695541"/>
-      <w:bookmarkStart w:id="15" w:name="_Toc439962012"/>
+      <w:bookmarkStart w:id="12" w:name="_Toc439695541"/>
+      <w:bookmarkStart w:id="13" w:name="_Toc439962012"/>
       <w:r>
         <w:t>2.1.2 Tại sao nên sử dụng WNS?</w:t>
+      </w:r>
+      <w:bookmarkEnd w:id="12"/>
+      <w:bookmarkEnd w:id="13"/>
+    </w:p>
+    <w:p>
+      <w:r>
+        <w:tab/>
+      </w:r>
+      <w:r>
+        <w:t>Như đã đề cập ở phần trước, các giải pháp thủ công có rất nhiều hạn chế trong hiệu suất, độ tin tưởng của code, thông báo khi ứng dụng không hoạt động…</w:t>
+      </w:r>
+    </w:p>
+    <w:p>
+      <w:r>
+        <w:tab/>
+      </w:r>
+      <w:r>
+        <w:t xml:space="preserve">Với WNS, tất cả các vấn đề trên sẽ được giải quyết triệt để. Người phát triển phần mềm sẽ không còn phải lo bắt các lỗi nhỏ trên client và nếu có thay </w:t>
+      </w:r>
+      <w:r>
+        <w:lastRenderedPageBreak/>
+        <w:t>đổi gì trong các phiên bản sau của hệ điều hành, Microsoft vẫn sẽ đảm bảo tính tương thích của ứng dụng sử dụng WNS.</w:t>
+      </w:r>
+    </w:p>
+    <w:p>
+      <w:r>
+        <w:t>Vậy WNS đã làm việc như thế nào để đảm bảo được các điều trên?</w:t>
+      </w:r>
+    </w:p>
+    <w:p>
+      <w:pPr>
+        <w:pStyle w:val="Heading3"/>
+      </w:pPr>
+      <w:bookmarkStart w:id="14" w:name="_Toc439695542"/>
+      <w:bookmarkStart w:id="15" w:name="_Toc439962013"/>
+      <w:r>
+        <w:t>2.1.3 WNS làm việc như thế nào?</w:t>
       </w:r>
       <w:bookmarkEnd w:id="14"/>
       <w:bookmarkEnd w:id="15"/>
-    </w:p>
-    <w:p>
-      <w:r>
-        <w:tab/>
-      </w:r>
-      <w:r>
-        <w:t>Như đã đề cập ở phần trước, các giải pháp thủ công có rất nhiều hạn chế trong hiệu suất, độ tin tưởng của code, thông báo khi ứng dụng không hoạt động…</w:t>
-      </w:r>
-    </w:p>
-    <w:p>
-      <w:r>
-        <w:tab/>
-      </w:r>
-      <w:r>
-        <w:t>Với WNS, tất cả các vấn đề trên sẽ được giải quyết triệt để. Người phát triển phần mềm sẽ không còn phải lo bắt các lỗi nhỏ trên client và nếu có thay đổi gì trong các phiên bản sau của hệ điều hành, Microsoft vẫn sẽ đảm bảo tính tương thích của ứng dụng sử dụng WNS.</w:t>
-      </w:r>
-    </w:p>
-    <w:p>
-      <w:r>
-        <w:t>Vậy WNS đã làm việc như thế nào để đảm bảo được các điều trên?</w:t>
-      </w:r>
-    </w:p>
-    <w:p>
-      <w:pPr>
-        <w:pStyle w:val="Heading3"/>
-      </w:pPr>
-      <w:bookmarkStart w:id="16" w:name="_Toc439695542"/>
-      <w:bookmarkStart w:id="17" w:name="_Toc439962013"/>
-      <w:r>
-        <w:t>2.1.3 WNS làm việc như thế nào?</w:t>
-      </w:r>
-      <w:bookmarkEnd w:id="16"/>
-      <w:bookmarkEnd w:id="17"/>
     </w:p>
     <w:p>
       <w:pPr>
@@ -6233,7 +6310,7 @@
                     </pic:cNvPicPr>
                   </pic:nvPicPr>
                   <pic:blipFill>
-                    <a:blip r:embed="rId9">
+                    <a:blip r:embed="rId10">
                       <a:extLst>
                         <a:ext uri="{28A0092B-C50C-407E-A947-70E740481C1C}">
                           <a14:useLocalDpi xmlns:a14="http://schemas.microsoft.com/office/drawing/2010/main" val="0"/>
@@ -6427,6 +6504,7 @@
         <w:rPr>
           <w:lang w:val="en"/>
         </w:rPr>
+        <w:lastRenderedPageBreak/>
         <w:t>Bước 6: WNS nhận được yêu cầu cần gửi thông báo, nó sẽ gửi thông báo tới cho thiết bị sớm nhất có thể.</w:t>
       </w:r>
     </w:p>
@@ -6496,13 +6574,13 @@
       <w:pPr>
         <w:pStyle w:val="Heading3"/>
       </w:pPr>
-      <w:bookmarkStart w:id="18" w:name="_Toc439695543"/>
-      <w:bookmarkStart w:id="19" w:name="_Toc439962014"/>
+      <w:bookmarkStart w:id="16" w:name="_Toc439695543"/>
+      <w:bookmarkStart w:id="17" w:name="_Toc439962014"/>
       <w:r>
         <w:t>2.1.4 Các vấn đề bảo mật với mô hình của WNS</w:t>
       </w:r>
-      <w:bookmarkEnd w:id="18"/>
-      <w:bookmarkEnd w:id="19"/>
+      <w:bookmarkEnd w:id="16"/>
+      <w:bookmarkEnd w:id="17"/>
     </w:p>
     <w:p>
       <w:pPr>
@@ -6815,6 +6893,7 @@
         <w:rPr>
           <w:lang w:val="en"/>
         </w:rPr>
+        <w:lastRenderedPageBreak/>
         <w:t>Vậy làm sao biết máy chủ nào là của nhà phát triển?</w:t>
       </w:r>
       <w:r>
@@ -6865,33 +6944,33 @@
       <w:pPr>
         <w:pStyle w:val="Heading2"/>
       </w:pPr>
-      <w:bookmarkStart w:id="20" w:name="_Toc439695544"/>
-      <w:bookmarkStart w:id="21" w:name="_Toc439962015"/>
+      <w:bookmarkStart w:id="18" w:name="_Toc439695544"/>
+      <w:bookmarkStart w:id="19" w:name="_Toc439962015"/>
       <w:r>
         <w:t>2.2 LÀM VIỆC VỚI WNS</w:t>
+      </w:r>
+      <w:bookmarkEnd w:id="18"/>
+      <w:bookmarkEnd w:id="19"/>
+    </w:p>
+    <w:p>
+      <w:pPr>
+        <w:ind w:firstLine="720"/>
+      </w:pPr>
+      <w:r>
+        <w:t>Ở phần trước, chúng ta đã biết về 6 bước để WNS hoạt động. Trong phần này, ta sẽ tìm hiểu cách làm việc thực tế với WNS qua những bước đó. Tuy nhiên, một số phần trong 6 phần đó được làm tự động bởi Microsoft nên ta không cần quan tâm nhiều tới khi lập trình. Vì vậy, ta sẽ chỉ đề cập tới những bước mà developer cần làm và có thể chia nhỏ chúng ra để dễ theo dõi.</w:t>
+      </w:r>
+    </w:p>
+    <w:p>
+      <w:pPr>
+        <w:pStyle w:val="Heading3"/>
+      </w:pPr>
+      <w:bookmarkStart w:id="20" w:name="_Toc439695545"/>
+      <w:bookmarkStart w:id="21" w:name="_Toc439962016"/>
+      <w:r>
+        <w:t>2.2.1 Các loại thông báo trên Windows 10</w:t>
       </w:r>
       <w:bookmarkEnd w:id="20"/>
       <w:bookmarkEnd w:id="21"/>
-    </w:p>
-    <w:p>
-      <w:pPr>
-        <w:ind w:firstLine="720"/>
-      </w:pPr>
-      <w:r>
-        <w:t>Ở phần trước, chúng ta đã biết về 6 bước để WNS hoạt động. Trong phần này, ta sẽ tìm hiểu cách làm việc thực tế với WNS qua những bước đó. Tuy nhiên, một số phần trong 6 phần đó được làm tự động bởi Microsoft nên ta không cần quan tâm nhiều tới khi lập trình. Vì vậy, ta sẽ chỉ đề cập tới những bước mà developer cần làm và có thể chia nhỏ chúng ra để dễ theo dõi.</w:t>
-      </w:r>
-    </w:p>
-    <w:p>
-      <w:pPr>
-        <w:pStyle w:val="Heading3"/>
-      </w:pPr>
-      <w:bookmarkStart w:id="22" w:name="_Toc439695545"/>
-      <w:bookmarkStart w:id="23" w:name="_Toc439962016"/>
-      <w:r>
-        <w:t>2.2.1 Các loại thông báo trên Windows 10</w:t>
-      </w:r>
-      <w:bookmarkEnd w:id="22"/>
-      <w:bookmarkEnd w:id="23"/>
     </w:p>
     <w:p>
       <w:r>
@@ -6939,7 +7018,7 @@
                     </pic:cNvPicPr>
                   </pic:nvPicPr>
                   <pic:blipFill>
-                    <a:blip r:embed="rId10" cstate="print">
+                    <a:blip r:embed="rId11" cstate="print">
                       <a:extLst>
                         <a:ext uri="{28A0092B-C50C-407E-A947-70E740481C1C}">
                           <a14:useLocalDpi xmlns:a14="http://schemas.microsoft.com/office/drawing/2010/main" val="0"/>
@@ -6981,6 +7060,7 @@
         <w:spacing w:after="160" w:line="259" w:lineRule="auto"/>
       </w:pPr>
       <w:r>
+        <w:lastRenderedPageBreak/>
         <w:t xml:space="preserve">Title Notification: hiển thị thông tin lên live title </w:t>
       </w:r>
       <w:r>
@@ -7012,7 +7092,7 @@
                     </pic:cNvPicPr>
                   </pic:nvPicPr>
                   <pic:blipFill>
-                    <a:blip r:embed="rId11">
+                    <a:blip r:embed="rId12">
                       <a:extLst>
                         <a:ext uri="{28A0092B-C50C-407E-A947-70E740481C1C}">
                           <a14:useLocalDpi xmlns:a14="http://schemas.microsoft.com/office/drawing/2010/main" val="0"/>
@@ -7092,7 +7172,7 @@
                     </pic:cNvPicPr>
                   </pic:nvPicPr>
                   <pic:blipFill>
-                    <a:blip r:embed="rId12">
+                    <a:blip r:embed="rId13">
                       <a:extLst>
                         <a:ext uri="{28A0092B-C50C-407E-A947-70E740481C1C}">
                           <a14:useLocalDpi xmlns:a14="http://schemas.microsoft.com/office/drawing/2010/main" val="0"/>
@@ -7179,16 +7259,17 @@
       <w:pPr>
         <w:pStyle w:val="Heading3"/>
       </w:pPr>
-      <w:bookmarkStart w:id="24" w:name="_Toc439695546"/>
-      <w:bookmarkStart w:id="25" w:name="_Toc439962017"/>
-      <w:r>
+      <w:bookmarkStart w:id="22" w:name="_Toc439695546"/>
+      <w:bookmarkStart w:id="23" w:name="_Toc439962017"/>
+      <w:r>
+        <w:lastRenderedPageBreak/>
         <w:t>2.2.2 Bước 1: X</w:t>
       </w:r>
       <w:r>
         <w:t>in cấp một kênh thông báo</w:t>
       </w:r>
-      <w:bookmarkEnd w:id="24"/>
-      <w:bookmarkEnd w:id="25"/>
+      <w:bookmarkEnd w:id="22"/>
+      <w:bookmarkEnd w:id="23"/>
     </w:p>
     <w:p>
       <w:r>
@@ -7756,16 +7837,16 @@
       <w:pPr>
         <w:pStyle w:val="Heading3"/>
       </w:pPr>
-      <w:bookmarkStart w:id="26" w:name="_Toc439695547"/>
-      <w:bookmarkStart w:id="27" w:name="_Toc439962018"/>
+      <w:bookmarkStart w:id="24" w:name="_Toc439695547"/>
+      <w:bookmarkStart w:id="25" w:name="_Toc439962018"/>
       <w:r>
         <w:t xml:space="preserve">2.2.3 Bước 2: Gửi kênh thông báo cho </w:t>
       </w:r>
-      <w:bookmarkEnd w:id="26"/>
+      <w:bookmarkEnd w:id="24"/>
       <w:r>
         <w:t>RNS</w:t>
       </w:r>
-      <w:bookmarkEnd w:id="27"/>
+      <w:bookmarkEnd w:id="25"/>
     </w:p>
     <w:p>
       <w:r>
@@ -7791,7 +7872,11 @@
         <w:t>RNS</w:t>
       </w:r>
       <w:r>
-        <w:t>. Ứng dụng cũng nên có một tác vụ nền có nhiệm vụ lấy URI sau một khoảng thời gian nhất định.</w:t>
+        <w:t xml:space="preserve">. Ứng dụng </w:t>
+      </w:r>
+      <w:r>
+        <w:lastRenderedPageBreak/>
+        <w:t>cũng nên có một tác vụ nền có nhiệm vụ lấy URI sau một khoảng thời gian nhất định.</w:t>
       </w:r>
       <w:r>
         <w:br/>
@@ -7867,13 +7952,13 @@
       <w:pPr>
         <w:pStyle w:val="Heading3"/>
       </w:pPr>
-      <w:bookmarkStart w:id="28" w:name="_Toc439695548"/>
-      <w:bookmarkStart w:id="29" w:name="_Toc439962019"/>
+      <w:bookmarkStart w:id="26" w:name="_Toc439695548"/>
+      <w:bookmarkStart w:id="27" w:name="_Toc439962019"/>
       <w:r>
         <w:t>2.2.4 Bước 3: Gửi thông báo cho WNS</w:t>
       </w:r>
-      <w:bookmarkEnd w:id="28"/>
-      <w:bookmarkEnd w:id="29"/>
+      <w:bookmarkEnd w:id="26"/>
+      <w:bookmarkEnd w:id="27"/>
     </w:p>
     <w:p>
       <w:pPr>
@@ -7930,7 +8015,7 @@
         </w:rPr>
         <w:t xml:space="preserve">Package SID và Client secret có thể được lấy từ trang của ứng dụng trên </w:t>
       </w:r>
-      <w:hyperlink r:id="rId13" w:history="1">
+      <w:hyperlink r:id="rId14" w:history="1">
         <w:r>
           <w:rPr>
             <w:u w:val="single"/>
@@ -7968,7 +8053,11 @@
         <w:t>o và ta</w:t>
       </w:r>
       <w:r>
-        <w:t xml:space="preserve"> có thể vào đó để lấy thông tin cần thiết cho việc xác thực danh tính với WNS.</w:t>
+        <w:t xml:space="preserve"> có thể vào đó để lấy thông tin </w:t>
+      </w:r>
+      <w:r>
+        <w:lastRenderedPageBreak/>
+        <w:t>cần thiết cho việc xác thực danh tính với WNS.</w:t>
       </w:r>
       <w:r>
         <w:br/>
@@ -8028,7 +8117,7 @@
         </w:rPr>
         <w:t xml:space="preserve"> </w:t>
       </w:r>
-      <w:hyperlink r:id="rId14" w:history="1">
+      <w:hyperlink r:id="rId15" w:history="1">
         <w:r>
           <w:rPr>
             <w:rStyle w:val="Hyperlink"/>
@@ -9576,6 +9665,7 @@
                 <w:sz w:val="19"/>
                 <w:szCs w:val="19"/>
               </w:rPr>
+              <w:lastRenderedPageBreak/>
               <w:t xml:space="preserve">        </w:t>
             </w:r>
             <w:r>
@@ -10221,6 +10311,7 @@
         <w:rPr>
           <w:lang w:val="en" w:eastAsia="vi-VN"/>
         </w:rPr>
+        <w:lastRenderedPageBreak/>
         <w:tab/>
       </w:r>
       <w:r>
@@ -10367,6 +10458,7 @@
                 <w:rFonts w:eastAsia="Times New Roman"/>
                 <w:lang w:val="en" w:eastAsia="vi-VN"/>
               </w:rPr>
+              <w:lastRenderedPageBreak/>
               <w:t>POST https://cloud.notify.windows.com/?token=AQE%bU%2fSjZOCvRjjpILow%3d%3d HTTP/1.1</w:t>
             </w:r>
           </w:p>
@@ -11345,7 +11437,14 @@
               <w:rPr>
                 <w:lang w:val="en" w:eastAsia="vi-VN"/>
               </w:rPr>
-              <w:t>Nếu sử dụng header này, response từ WNS sẽ chứa các thông tin liên quan đến trạng thái kết nối của thiết bị và tình trạng của thông báo.</w:t>
+              <w:t xml:space="preserve">Nếu sử dụng header này, response từ WNS sẽ chứa các </w:t>
+            </w:r>
+            <w:r>
+              <w:rPr>
+                <w:lang w:val="en" w:eastAsia="vi-VN"/>
+              </w:rPr>
+              <w:lastRenderedPageBreak/>
+              <w:t>thông tin liên quan đến trạng thái kết nối của thiết bị và tình trạng của thông báo.</w:t>
             </w:r>
             <w:r>
               <w:rPr>
@@ -11393,13 +11492,13 @@
         <w:pStyle w:val="Heading3"/>
         <w:ind w:left="360"/>
       </w:pPr>
-      <w:bookmarkStart w:id="30" w:name="_Toc439695549"/>
-      <w:bookmarkStart w:id="31" w:name="_Toc439962020"/>
+      <w:bookmarkStart w:id="28" w:name="_Toc439695549"/>
+      <w:bookmarkStart w:id="29" w:name="_Toc439962020"/>
       <w:r>
         <w:t>2.2.5 Bước 5 Nhận thông tin trả về từ WSN sau khi gửi thông báo</w:t>
       </w:r>
-      <w:bookmarkEnd w:id="30"/>
-      <w:bookmarkEnd w:id="31"/>
+      <w:bookmarkEnd w:id="28"/>
+      <w:bookmarkEnd w:id="29"/>
     </w:p>
     <w:p>
       <w:pPr>
@@ -11742,6 +11841,7 @@
         <w:ind w:left="360"/>
       </w:pPr>
       <w:r>
+        <w:lastRenderedPageBreak/>
         <w:t>X-WNS-DeviceConnectionStatus</w:t>
       </w:r>
       <w:r>
@@ -12166,6 +12266,7 @@
               <w:ind w:left="0"/>
             </w:pPr>
             <w:r>
+              <w:lastRenderedPageBreak/>
               <w:t>400 Bad Request</w:t>
             </w:r>
           </w:p>
@@ -12548,6 +12649,7 @@
               <w:ind w:left="0"/>
             </w:pPr>
             <w:r>
+              <w:lastRenderedPageBreak/>
               <w:t>503 Service Unavailable</w:t>
             </w:r>
           </w:p>
@@ -12584,13 +12686,13 @@
       <w:pPr>
         <w:pStyle w:val="Heading3"/>
       </w:pPr>
-      <w:bookmarkStart w:id="32" w:name="_Toc439695550"/>
-      <w:bookmarkStart w:id="33" w:name="_Toc439962021"/>
+      <w:bookmarkStart w:id="30" w:name="_Toc439695550"/>
+      <w:bookmarkStart w:id="31" w:name="_Toc439962021"/>
       <w:r>
         <w:t>2.2.6 Bước 6 Nhận thông báo ở Client</w:t>
       </w:r>
-      <w:bookmarkEnd w:id="32"/>
-      <w:bookmarkEnd w:id="33"/>
+      <w:bookmarkEnd w:id="30"/>
+      <w:bookmarkEnd w:id="31"/>
     </w:p>
     <w:p>
       <w:pPr>
@@ -12832,7 +12934,11 @@
       </w:r>
       <w:r>
         <w:br/>
-        <w:t>Tuy nhiên trên ứng dụng UWP, ta có thể hiểu rằng tác vụ chạy nền là một loại tác vụ chạy ngầm dưới hệ thống, bạn không thể tắt nó bằng task manager và không thể nhìn thấy việc nó hoạt động cũng như người dùng không thể biết được tên của nó. Để đơn giản, ta có thể xem tác vụ nền là một khối các câu lệnh, khối lệnh đó được ứng dụng đăng ký với hệ thống rằng nó sẽ chạy mỗi khi có một sự kiện nào đó trên hệ thống xảy ra, ví dụ như nhận một thông báo mới, đến một thời điểm nào đó hay internet khả dụng. Khi sự kiện đó xảy ra, đoạn code đó sẽ được chạy và các thông tin cần thiết về sự kiện cũng được hệ thống cung cấp cho đoạn code đó.</w:t>
+        <w:t xml:space="preserve">Tuy nhiên trên ứng dụng UWP, ta có thể hiểu rằng tác vụ chạy nền là một loại tác vụ chạy ngầm dưới hệ thống, bạn không thể tắt nó bằng task manager và không thể nhìn thấy việc nó hoạt động cũng như người dùng không thể biết được tên của nó. Để đơn giản, ta có thể </w:t>
+      </w:r>
+      <w:r>
+        <w:lastRenderedPageBreak/>
+        <w:t>xem tác vụ nền là một khối các câu lệnh, khối lệnh đó được ứng dụng đăng ký với hệ thống rằng nó sẽ chạy mỗi khi có một sự kiện nào đó trên hệ thống xảy ra, ví dụ như nhận một thông báo mới, đến một thời điểm nào đó hay internet khả dụng. Khi sự kiện đó xảy ra, đoạn code đó sẽ được chạy và các thông tin cần thiết về sự kiện cũng được hệ thống cung cấp cho đoạn code đó.</w:t>
       </w:r>
       <w:r>
         <w:br/>
@@ -13095,7 +13201,15 @@
                 <w:rFonts w:asciiTheme="majorHAnsi" w:hAnsiTheme="majorHAnsi" w:cstheme="majorHAnsi"/>
                 <w:szCs w:val="26"/>
               </w:rPr>
-              <w:t>Cho phép nhưng có hạn chế khi đang sử dụng chế độ chờ kết nối</w:t>
+              <w:t xml:space="preserve">Cho phép nhưng có hạn chế khi đang sử dụng </w:t>
+            </w:r>
+            <w:r>
+              <w:rPr>
+                <w:rFonts w:asciiTheme="majorHAnsi" w:hAnsiTheme="majorHAnsi" w:cstheme="majorHAnsi"/>
+                <w:szCs w:val="26"/>
+              </w:rPr>
+              <w:lastRenderedPageBreak/>
+              <w:t>chế độ chờ kết nối</w:t>
             </w:r>
           </w:p>
         </w:tc>
@@ -13116,7 +13230,16 @@
                 <w:rFonts w:asciiTheme="majorHAnsi" w:hAnsiTheme="majorHAnsi" w:cstheme="majorHAnsi"/>
                 <w:szCs w:val="26"/>
               </w:rPr>
-              <w:t>Người dùng chọn “Yes” nhưng hệ thống hạn chế quyền hạn trong chế độ chờ kết nối vì ứng dụng không đăng ký realtime connection broker (RTC).</w:t>
+              <w:lastRenderedPageBreak/>
+              <w:t xml:space="preserve">Người dùng chọn “Yes” nhưng hệ thống </w:t>
+            </w:r>
+            <w:r>
+              <w:rPr>
+                <w:rFonts w:asciiTheme="majorHAnsi" w:hAnsiTheme="majorHAnsi" w:cstheme="majorHAnsi"/>
+                <w:szCs w:val="26"/>
+              </w:rPr>
+              <w:lastRenderedPageBreak/>
+              <w:t>hạn chế quyền hạn trong chế độ chờ kết nối vì ứng dụng không đăng ký realtime connection broker (RTC).</w:t>
             </w:r>
           </w:p>
         </w:tc>
@@ -13141,6 +13264,7 @@
                 <w:szCs w:val="26"/>
                 <w:highlight w:val="white"/>
               </w:rPr>
+              <w:lastRenderedPageBreak/>
               <w:t>AllowedWithAlwaysOnRealTimeConnectivity</w:t>
             </w:r>
           </w:p>
@@ -13418,7 +13542,11 @@
       </w:pPr>
       <w:r>
         <w:tab/>
-        <w:t>Bây giờ ta có một cách mà có thể nhận được thông báo mọi lúc như background task thì tại sao ta lại cần cách còn lại trong khi nó chỉ nhận được thông báo khi ứng dụng đang chạy? Thực ra, cách thứ hai là thực sự cần thiết trong một số trường hợp.</w:t>
+        <w:t xml:space="preserve">Bây giờ ta có một cách mà có thể nhận được thông báo mọi lúc như background task thì tại sao ta lại cần cách còn lại trong khi nó chỉ nhận được thông báo khi ứng dụng đang chạy? Thực ra, cách thứ hai là </w:t>
+      </w:r>
+      <w:r>
+        <w:lastRenderedPageBreak/>
+        <w:t>thực sự cần thiết trong một số trường hợp.</w:t>
       </w:r>
       <w:r>
         <w:br/>
@@ -13490,10 +13618,36 @@
       <w:pPr>
         <w:pStyle w:val="Heading2"/>
       </w:pPr>
-      <w:bookmarkStart w:id="34" w:name="_Toc439695551"/>
-      <w:bookmarkStart w:id="35" w:name="_Toc439962022"/>
+      <w:bookmarkStart w:id="32" w:name="_Toc439695551"/>
+      <w:bookmarkStart w:id="33" w:name="_Toc439962022"/>
       <w:r>
         <w:t>2.3 CÁC XỬ LÍ PHỤ</w:t>
+      </w:r>
+      <w:bookmarkEnd w:id="32"/>
+      <w:bookmarkEnd w:id="33"/>
+    </w:p>
+    <w:p>
+      <w:r>
+        <w:tab/>
+        <w:t>Trong phần 2.2: làm việc với WNS, Chúng ta gần như đã có thể gửi trọn vẹn một thông báo tới cho WNS và nhận thông báo đó tại Client.</w:t>
+      </w:r>
+      <w:r>
+        <w:br/>
+        <w:t>Tuy nhiên, còn vài vấn đề nhỏ nhưng không thể không lưu ý tới.</w:t>
+      </w:r>
+      <w:r>
+        <w:br/>
+        <w:t>Phần này sẽ đưa ra các lưu ý nhỏ, giúp lập trình cho hệ thống hoạt động hiệu quả và đúng đắn hơn.</w:t>
+      </w:r>
+    </w:p>
+    <w:p>
+      <w:pPr>
+        <w:pStyle w:val="Heading3"/>
+      </w:pPr>
+      <w:bookmarkStart w:id="34" w:name="_Toc439695552"/>
+      <w:bookmarkStart w:id="35" w:name="_Toc439962023"/>
+      <w:r>
+        <w:t>2.3.1 Gửi cho thiết bị hay gửi cho người dùng</w:t>
       </w:r>
       <w:bookmarkEnd w:id="34"/>
       <w:bookmarkEnd w:id="35"/>
@@ -13501,25 +13655,59 @@
     <w:p>
       <w:r>
         <w:tab/>
-        <w:t>Trong phần 2.2: làm việc với WNS, Chúng ta gần như đã có thể gửi trọn vẹn một thông báo tới cho WNS và nhận thông báo đó tại Client.</w:t>
+        <w:t>Ví dụ trong một hệ thống quản lí sinh viên, hệ thống có tác vụ báo điểm cho sinh viên qua thông báo. Khi thực hiện tác vụ đó, căn bản thì máy chủ sẽ gửi thông báo tới một danh sách các thiết bị. Nhưng mỗi sinh viên có thể có nhiều hơn 1 thiết bị nên việc đó thực chất là gửi cho một danh sách các sinh viên. Vậy, nếu server gửi một thông báo dạng tin nhắn hội thoại hoặc tương tự như vậy thì ở phía client, khi nhận được thông báo nó phải kiểm tra được tin nhắn đó đã được đọc bởi một thiết bị nào khác chưa. Nếu đã đọc rồi thì chỉ cập nhật dữ liệu nhưng không hiển thị thông báo, tránh làm phiền người dùng.</w:t>
       </w:r>
       <w:r>
         <w:br/>
-        <w:t>Tuy nhiên, còn vài vấn đề nhỏ nhưng không thể không lưu ý tới.</w:t>
+        <w:t>Điều này tuy nhỏ nhặt nhưng rất nhiều ứng dụng lớn mắc phải và khiến người dùng rất khó chịu.</w:t>
       </w:r>
       <w:r>
         <w:br/>
-        <w:t>Phần này sẽ đưa ra các lưu ý nhỏ, giúp lập trình cho hệ thống hoạt động hiệu quả và đúng đắn hơn.</w:t>
+      </w:r>
+      <w:r>
+        <w:tab/>
+        <w:t>Ví dụ như ứng dụng Facebook trên Windows 10. Khi có một tin nhắn mới, cho dù người dùng đã đọc được chúng trên web hoặc trên một thiết bị khác rồi, nhưng lát sau lại thấy một thông báo về tin nhắn đó trên điện thoại, thật hết sức ngớ ngẩn.</w:t>
+      </w:r>
+    </w:p>
+    <w:p>
+      <w:r>
+        <w:t>Vậy làm sao để biết tin nhắn đó đã được đọc hay chưa?</w:t>
+      </w:r>
+      <w:r>
+        <w:br/>
+        <w:t xml:space="preserve">Giải pháp rất đơn giản: khi nhận được thông báo đó, </w:t>
+      </w:r>
+      <w:r>
+        <w:t xml:space="preserve">IFMCA </w:t>
+      </w:r>
+      <w:r>
+        <w:t xml:space="preserve">phải liên hệ lại với server để xác nhận xem thông báo đó đã có ai đọc chưa. Để làm được như </w:t>
+      </w:r>
+      <w:r>
+        <w:lastRenderedPageBreak/>
+        <w:t xml:space="preserve">vậy thì trước hết, mỗi khi </w:t>
+      </w:r>
+      <w:r>
+        <w:t xml:space="preserve">IFMCA </w:t>
+      </w:r>
+      <w:r>
+        <w:t xml:space="preserve">xác nhận rằng người dùng đã đọc qua thông báo đó, nó sẽ báo cáo lại với </w:t>
+      </w:r>
+      <w:r>
+        <w:t>RNS</w:t>
+      </w:r>
+      <w:r>
+        <w:t xml:space="preserve"> rằng người dùng đã đọc thông báo đó rồi.</w:t>
       </w:r>
     </w:p>
     <w:p>
       <w:pPr>
         <w:pStyle w:val="Heading3"/>
       </w:pPr>
-      <w:bookmarkStart w:id="36" w:name="_Toc439695552"/>
-      <w:bookmarkStart w:id="37" w:name="_Toc439962023"/>
-      <w:r>
-        <w:t>2.3.1 Gửi cho thiết bị hay gửi cho người dùng</w:t>
+      <w:bookmarkStart w:id="36" w:name="_Toc439695553"/>
+      <w:bookmarkStart w:id="37" w:name="_Toc439962024"/>
+      <w:r>
+        <w:t>2.3.2 Xác nhận đã nhận được thông báo</w:t>
       </w:r>
       <w:bookmarkEnd w:id="36"/>
       <w:bookmarkEnd w:id="37"/>
@@ -13527,184 +13715,128 @@
     <w:p>
       <w:r>
         <w:tab/>
-        <w:t>Ví dụ trong một hệ thống quản lí sinh viên, hệ thống có tác vụ báo điểm cho sinh viên qua thông báo. Khi thực hiện tác vụ đó, căn bản thì máy chủ sẽ gửi thông báo tới một danh sách các thiết bị. Nhưng mỗi sinh viên có thể có nhiều hơn 1 thiết bị nên việc đó thực chất là gửi cho một danh sách các sinh viên. Vậy, nếu server gửi một thông báo dạng tin nhắn hội thoại hoặc tương tự như vậy thì ở phía client, khi nhận được thông báo nó phải kiểm tra được tin nhắn đó đã được đọc bởi một thiết bị nào khác chưa. Nếu đã đọc rồi thì chỉ cập nhật dữ liệu nhưng không hiển thị thông báo, tránh làm phiền người dùng.</w:t>
+        <w:t xml:space="preserve">Theo mô hình gửi thông báo của WNS, RNS không thể biết được liệu </w:t>
+      </w:r>
+      <w:r>
+        <w:t xml:space="preserve"> </w:t>
+      </w:r>
+      <w:r>
+        <w:t>MC</w:t>
+      </w:r>
+      <w:r>
+        <w:t>AI</w:t>
+      </w:r>
+      <w:r>
+        <w:t xml:space="preserve"> đã nhận được thông báo mình gửi đi hay chưa.</w:t>
       </w:r>
       <w:r>
         <w:br/>
-        <w:t>Điều này tuy nhỏ nhặt nhưng rất nhiều ứng dụng lớn mắc phải và khiến người dùng rất khó chịu.</w:t>
+        <w:t xml:space="preserve">Giả sử </w:t>
+      </w:r>
+      <w:r>
+        <w:t>RNS</w:t>
+      </w:r>
+      <w:r>
+        <w:t xml:space="preserve"> gửi đi một thông báo, WNS trả về cho </w:t>
+      </w:r>
+      <w:r>
+        <w:t>RNS</w:t>
+      </w:r>
+      <w:r>
+        <w:t xml:space="preserve"> một gói tin trong đó cho thấy rằng thiết bị đang ở trạng thái connected và sẵn sàng nhận thông báo. Nhưng chúng ta không thể chắc chắn rằng </w:t>
+      </w:r>
+      <w:r>
+        <w:t>MC</w:t>
+      </w:r>
+      <w:r>
+        <w:t>AI</w:t>
+      </w:r>
+      <w:r>
+        <w:t xml:space="preserve"> đã nhận được thông báo, bởi vì có thể ngay</w:t>
+      </w:r>
+      <w:r>
+        <w:t xml:space="preserve"> khi WNS xác nhận với RNS </w:t>
+      </w:r>
+      <w:r>
+        <w:t xml:space="preserve">rằng thiết bị đang connected thì thiết bị mất kết nối ngay sau đó, WNS không thể gửi thông báo tới cho </w:t>
+      </w:r>
+      <w:r>
+        <w:t>MC</w:t>
+      </w:r>
+      <w:r>
+        <w:t>AI</w:t>
+      </w:r>
+      <w:r>
+        <w:t xml:space="preserve">. </w:t>
+      </w:r>
+      <w:r>
+        <w:t>Một trường hợp khác rõ ràng hơn hết là trong gói tin trả về cho thấy thiết bị đang trong trạng thái tempconneted.</w:t>
       </w:r>
       <w:r>
         <w:br/>
       </w:r>
       <w:r>
         <w:tab/>
-        <w:t>Ví dụ như ứng dụng Facebook trên Windows 10. Khi có một tin nhắn mới, cho dù người dùng đã đọc được chúng trên web hoặc trên một thiết bị khác rồi, nhưng lát sau lại thấy một thông báo về tin nhắn đó trên điện thoại, thật hết sức ngớ ngẩn.</w:t>
-      </w:r>
-    </w:p>
-    <w:p>
-      <w:r>
-        <w:t>Vậy làm sao để biết tin nhắn đó đã được đọc hay chưa?</w:t>
+        <w:t xml:space="preserve">Để biết được thiết bị đã nhận được thông báo hay chưa, chỉ có một cách đó là khi nhận được thông báo, </w:t>
+      </w:r>
+      <w:r>
+        <w:t>MCAI</w:t>
+      </w:r>
+      <w:r>
+        <w:t xml:space="preserve"> phải liên hệ trực tiếp lại với </w:t>
+      </w:r>
+      <w:r>
+        <w:t>RNS</w:t>
+      </w:r>
+      <w:r>
+        <w:t xml:space="preserve"> để nhắn với </w:t>
+      </w:r>
+      <w:r>
+        <w:t>RNS</w:t>
+      </w:r>
+      <w:r>
+        <w:t xml:space="preserve"> rằng thông báo đó đã được chuyển tới nơi. Tuy nhiên, Microsoft có khuyến cáo rằng : các thông tin nhạy cảm cao không nên chuyển bằng WNS bởi vì nó không an toàn bằng một kết nối trực tiếp tới </w:t>
+      </w:r>
+      <w:r>
+        <w:t>RNS</w:t>
+      </w:r>
+      <w:r>
+        <w:t xml:space="preserve"> để làm việc.</w:t>
       </w:r>
       <w:r>
         <w:br/>
-        <w:t xml:space="preserve">Giải pháp rất đơn giản: khi nhận được thông báo đó, </w:t>
-      </w:r>
-      <w:r>
-        <w:t xml:space="preserve">IFMCA </w:t>
-      </w:r>
-      <w:r>
-        <w:t xml:space="preserve">phải liên hệ lại với server để xác nhận xem thông báo đó đã có ai đọc chưa. Để làm được như vậy thì trước hết, mỗi khi </w:t>
-      </w:r>
-      <w:r>
-        <w:t xml:space="preserve">IFMCA </w:t>
-      </w:r>
-      <w:r>
-        <w:t xml:space="preserve">xác nhận rằng người dùng đã đọc qua thông báo đó, nó sẽ báo cáo lại với </w:t>
+        <w:t xml:space="preserve">Vậy với những thông báo quan trọng và có tín nhạy cảm cao mà nhà phát triển nghĩ người dùng phải được thông báo tới thì không nên sử dụng hệ thống này để truyền dữ liệu. Vì vậy hệ thống này không cần thiết phải được thiết kế để đảm bảo được việc </w:t>
       </w:r>
       <w:r>
         <w:t>RNS</w:t>
       </w:r>
       <w:r>
-        <w:t xml:space="preserve"> rằng người dùng đã đọc thông báo đó rồi.</w:t>
-      </w:r>
-    </w:p>
-    <w:p>
-      <w:pPr>
-        <w:pStyle w:val="Heading3"/>
-      </w:pPr>
-      <w:bookmarkStart w:id="38" w:name="_Toc439695553"/>
-      <w:bookmarkStart w:id="39" w:name="_Toc439962024"/>
-      <w:r>
-        <w:t>2.3.2 Xác nhận đã nhận được thông báo</w:t>
+        <w:t xml:space="preserve"> có thể biết được thiết bị đã nhận được thông báo hay chưa.</w:t>
+      </w:r>
+    </w:p>
+    <w:p>
+      <w:pPr>
+        <w:pStyle w:val="Heading1"/>
+      </w:pPr>
+      <w:bookmarkStart w:id="38" w:name="_Toc439695554"/>
+      <w:bookmarkStart w:id="39" w:name="_Toc439962025"/>
+      <w:r>
+        <w:t>CHƯƠNG 3: THIẾT KẾ MODULE THÔNG BÁO TRÊN NỀN TẢNG .NET FRAMEWORK</w:t>
       </w:r>
       <w:bookmarkEnd w:id="38"/>
       <w:bookmarkEnd w:id="39"/>
     </w:p>
     <w:p>
-      <w:r>
-        <w:tab/>
-        <w:t xml:space="preserve">Theo mô hình gửi thông báo của WNS, RNS không thể biết được liệu </w:t>
-      </w:r>
-      <w:r>
-        <w:t xml:space="preserve"> </w:t>
-      </w:r>
-      <w:r>
-        <w:t>MC</w:t>
-      </w:r>
-      <w:r>
-        <w:t>AI</w:t>
-      </w:r>
-      <w:r>
-        <w:t xml:space="preserve"> đã nhận được thông báo mình gửi đi hay chưa.</w:t>
-      </w:r>
-      <w:r>
-        <w:br/>
-        <w:t xml:space="preserve">Giả sử </w:t>
-      </w:r>
-      <w:r>
-        <w:t>RNS</w:t>
-      </w:r>
-      <w:r>
-        <w:t xml:space="preserve"> gửi đi một thông báo, WNS trả về cho </w:t>
-      </w:r>
-      <w:r>
-        <w:t>RNS</w:t>
-      </w:r>
-      <w:r>
-        <w:t xml:space="preserve"> một gói tin trong đó cho thấy rằng thiết bị đang ở trạng thái connected và sẵn sàng nhận thông báo. Nhưng chúng ta không thể chắc chắn rằng </w:t>
-      </w:r>
-      <w:r>
-        <w:t>MC</w:t>
-      </w:r>
-      <w:r>
-        <w:t>AI</w:t>
-      </w:r>
-      <w:r>
-        <w:t xml:space="preserve"> đã nhận được thông báo, bởi vì có thể ngay</w:t>
-      </w:r>
-      <w:r>
-        <w:t xml:space="preserve"> khi WNS xác nhận với RNS </w:t>
-      </w:r>
-      <w:r>
-        <w:t xml:space="preserve">rằng thiết bị đang connected thì thiết bị mất kết nối ngay sau đó, WNS không thể gửi thông báo tới cho </w:t>
-      </w:r>
-      <w:r>
-        <w:t>MC</w:t>
-      </w:r>
-      <w:r>
-        <w:t>AI</w:t>
-      </w:r>
-      <w:r>
-        <w:t xml:space="preserve">. </w:t>
-      </w:r>
-      <w:r>
-        <w:t>Một trường hợp khác rõ ràng hơn hết là trong gói tin trả về cho thấy thiết bị đang trong trạng thái tempconneted.</w:t>
-      </w:r>
-      <w:r>
-        <w:br/>
-      </w:r>
-      <w:r>
-        <w:tab/>
-        <w:t xml:space="preserve">Để biết được thiết bị đã nhận được thông báo hay chưa, chỉ có một cách đó là khi nhận được thông báo, </w:t>
-      </w:r>
-      <w:r>
-        <w:t>MCAI</w:t>
-      </w:r>
-      <w:r>
-        <w:t xml:space="preserve"> phải liên hệ trực tiếp lại với </w:t>
-      </w:r>
-      <w:r>
-        <w:t>RNS</w:t>
-      </w:r>
-      <w:r>
-        <w:t xml:space="preserve"> để nhắn với </w:t>
-      </w:r>
-      <w:r>
-        <w:t>RNS</w:t>
-      </w:r>
-      <w:r>
-        <w:t xml:space="preserve"> rằng thông báo đó đã được chuyển tới nơi. Tuy nhiên, Microsoft có khuyến cáo rằng : các thông tin nhạy cảm cao không nên chuyển bằng WNS bởi vì nó không an toàn bằng một kết nối trực tiếp tới </w:t>
-      </w:r>
-      <w:r>
-        <w:t>RNS</w:t>
-      </w:r>
-      <w:r>
-        <w:t xml:space="preserve"> để làm việc.</w:t>
-      </w:r>
-      <w:r>
-        <w:br/>
-        <w:t xml:space="preserve">Vậy với những thông báo quan trọng và có tín nhạy cảm cao mà nhà phát triển nghĩ người dùng phải được thông báo tới thì không nên sử dụng hệ thống này để truyền dữ liệu. Vì vậy hệ thống này không cần thiết phải được thiết kế để đảm bảo được việc </w:t>
-      </w:r>
-      <w:r>
-        <w:t>RNS</w:t>
-      </w:r>
-      <w:r>
-        <w:t xml:space="preserve"> có thể biết được thiết bị đã nhận được thông báo hay chưa.</w:t>
-      </w:r>
-    </w:p>
-    <w:p>
-      <w:pPr>
-        <w:pStyle w:val="Heading1"/>
-      </w:pPr>
-      <w:bookmarkStart w:id="40" w:name="_Toc439695554"/>
-      <w:bookmarkStart w:id="41" w:name="_Toc439962025"/>
-      <w:r>
-        <w:t>CHƯƠNG 3: THIẾT KẾ MODULE THÔNG BÁO TRÊN NỀN TẢNG .NET FRAMEWORK</w:t>
+      <w:pPr>
+        <w:pStyle w:val="Heading2"/>
+      </w:pPr>
+      <w:bookmarkStart w:id="40" w:name="_Toc439695555"/>
+      <w:bookmarkStart w:id="41" w:name="_Toc439962026"/>
+      <w:r>
+        <w:t>3.1 MỤC TIÊU MÀ BẢN THIẾT KẾ HƯỚNG ĐẾN</w:t>
       </w:r>
       <w:bookmarkEnd w:id="40"/>
       <w:bookmarkEnd w:id="41"/>
-    </w:p>
-    <w:p>
-      <w:pPr>
-        <w:pStyle w:val="Heading2"/>
-      </w:pPr>
-      <w:bookmarkStart w:id="42" w:name="_Toc439695555"/>
-      <w:bookmarkStart w:id="43" w:name="_Toc439962026"/>
-      <w:r>
-        <w:t>3.1 MỤC TIÊU MÀ BẢN THIẾT KẾ HƯỚNG ĐẾN</w:t>
-      </w:r>
-      <w:bookmarkEnd w:id="42"/>
-      <w:bookmarkEnd w:id="43"/>
     </w:p>
     <w:p>
       <w:r>
@@ -13762,7 +13894,7 @@
         </w:numPr>
         <w:spacing w:after="160" w:line="259" w:lineRule="auto"/>
       </w:pPr>
-      <w:bookmarkStart w:id="44" w:name="_Toc439695556"/>
+      <w:bookmarkStart w:id="42" w:name="_Toc439695556"/>
       <w:r>
         <w:t>Tốc độ hồi đáp cao cho server, tiết kiệm năng lượng cho thiết bị đầu cuối.</w:t>
       </w:r>
@@ -13771,16 +13903,20 @@
       <w:pPr>
         <w:pStyle w:val="Heading2"/>
       </w:pPr>
-      <w:bookmarkStart w:id="45" w:name="_Toc439962027"/>
+      <w:bookmarkStart w:id="43" w:name="_Toc439962027"/>
       <w:r>
         <w:t>3.2 SƠ ĐỒ Ý TƯỞNG CÁC THÀNH PHẦN HỆ THỐNG</w:t>
       </w:r>
-      <w:bookmarkEnd w:id="44"/>
-      <w:bookmarkEnd w:id="45"/>
-    </w:p>
-    <w:p>
-      <w:r>
-        <w:t>Để hiểu được một hệ thống, trước tiên ta cần tưởng tượng xem hệ thống đó như thế nào, gồm những thành phần gì đã. Ta sẽ xem xét các thành phần của một hệ thống có sẵn đã được thêm module thông báo tin tức. Để đơn giản, ta chỉ nhìn hệ thống theo một cách đơn giản nhất có thể.</w:t>
+      <w:bookmarkEnd w:id="42"/>
+      <w:bookmarkEnd w:id="43"/>
+    </w:p>
+    <w:p>
+      <w:r>
+        <w:t xml:space="preserve">Để hiểu được một hệ thống, trước tiên ta cần tưởng tượng xem hệ thống đó như thế nào, gồm những thành phần gì đã. Ta sẽ xem xét các thành phần của một hệ </w:t>
+      </w:r>
+      <w:r>
+        <w:lastRenderedPageBreak/>
+        <w:t>thống có sẵn đã được thêm module thông báo tin tức. Để đơn giản, ta chỉ nhìn hệ thống theo một cách đơn giản nhất có thể.</w:t>
       </w:r>
     </w:p>
     <w:p>
@@ -13808,10 +13944,10 @@
             <v:path o:extrusionok="f" gradientshapeok="t" o:connecttype="rect"/>
             <o:lock v:ext="edit" aspectratio="t"/>
           </v:shapetype>
-          <v:shape id="_x0000_i1025" type="#_x0000_t75" style="width:450.7pt;height:241.6pt" o:ole="">
-            <v:imagedata r:id="rId15" o:title=""/>
+          <v:shape id="_x0000_i1025" type="#_x0000_t75" style="width:451.35pt;height:241.8pt" o:ole="">
+            <v:imagedata r:id="rId16" o:title=""/>
           </v:shape>
-          <o:OLEObject Type="Embed" ProgID="Visio.Drawing.15" ShapeID="_x0000_i1025" DrawAspect="Content" ObjectID="_1529484316" r:id="rId16"/>
+          <o:OLEObject Type="Embed" ProgID="Visio.Drawing.15" ShapeID="_x0000_i1025" DrawAspect="Content" ObjectID="_1530392081" r:id="rId17"/>
         </w:object>
       </w:r>
     </w:p>
@@ -14142,6 +14278,7 @@
         <w:spacing w:after="160" w:line="259" w:lineRule="auto"/>
       </w:pPr>
       <w:r>
+        <w:lastRenderedPageBreak/>
         <w:t xml:space="preserve">Phần mềm có sẵn sẽ dùng một gói thư viện được cung cấp để có thể liên lạc với </w:t>
       </w:r>
       <w:r>
@@ -14302,13 +14439,13 @@
       <w:pPr>
         <w:pStyle w:val="Heading2"/>
       </w:pPr>
-      <w:bookmarkStart w:id="46" w:name="_Toc439695557"/>
-      <w:bookmarkStart w:id="47" w:name="_Toc439962028"/>
+      <w:bookmarkStart w:id="44" w:name="_Toc439695557"/>
+      <w:bookmarkStart w:id="45" w:name="_Toc439962028"/>
       <w:r>
         <w:t>3.3 THIẾT KẾ CƠ SỞ DỮ LIỆU</w:t>
       </w:r>
-      <w:bookmarkEnd w:id="46"/>
-      <w:bookmarkEnd w:id="47"/>
+      <w:bookmarkEnd w:id="44"/>
+      <w:bookmarkEnd w:id="45"/>
     </w:p>
     <w:p>
       <w:r>
@@ -14318,10 +14455,10 @@
     <w:p>
       <w:r>
         <w:object w:dxaOrig="8865" w:dyaOrig="6810" w14:anchorId="7026C932">
-          <v:shape id="_x0000_i1026" type="#_x0000_t75" style="width:442.4pt;height:340.6pt" o:ole="">
-            <v:imagedata r:id="rId17" o:title=""/>
+          <v:shape id="_x0000_i1026" type="#_x0000_t75" style="width:442.75pt;height:340.65pt" o:ole="">
+            <v:imagedata r:id="rId18" o:title=""/>
           </v:shape>
-          <o:OLEObject Type="Embed" ProgID="Visio.Drawing.15" ShapeID="_x0000_i1026" DrawAspect="Content" ObjectID="_1529484317" r:id="rId18"/>
+          <o:OLEObject Type="Embed" ProgID="Visio.Drawing.15" ShapeID="_x0000_i1026" DrawAspect="Content" ObjectID="_1530392082" r:id="rId19"/>
         </w:object>
       </w:r>
     </w:p>
@@ -14519,6 +14656,7 @@
               <w:ind w:left="0"/>
             </w:pPr>
             <w:r>
+              <w:lastRenderedPageBreak/>
               <w:t>Device</w:t>
             </w:r>
           </w:p>
@@ -14620,10 +14758,10 @@
     <w:p>
       <w:r>
         <w:object w:dxaOrig="14730" w:dyaOrig="8175" w14:anchorId="1B016D6A">
-          <v:shape id="_x0000_i1027" type="#_x0000_t75" style="width:450pt;height:249.9pt" o:ole="">
-            <v:imagedata r:id="rId19" o:title=""/>
+          <v:shape id="_x0000_i1027" type="#_x0000_t75" style="width:450.25pt;height:249.3pt" o:ole="">
+            <v:imagedata r:id="rId20" o:title=""/>
           </v:shape>
-          <o:OLEObject Type="Embed" ProgID="Visio.Drawing.15" ShapeID="_x0000_i1027" DrawAspect="Content" ObjectID="_1529484318" r:id="rId20"/>
+          <o:OLEObject Type="Embed" ProgID="Visio.Drawing.15" ShapeID="_x0000_i1027" DrawAspect="Content" ObjectID="_1530392083" r:id="rId21"/>
         </w:object>
       </w:r>
     </w:p>
@@ -14631,8 +14769,8 @@
       <w:pPr>
         <w:pStyle w:val="Heading2"/>
       </w:pPr>
-      <w:bookmarkStart w:id="48" w:name="_Toc439695558"/>
-      <w:bookmarkStart w:id="49" w:name="_Toc439962029"/>
+      <w:bookmarkStart w:id="46" w:name="_Toc439695558"/>
+      <w:bookmarkStart w:id="47" w:name="_Toc439962029"/>
       <w:r>
         <w:t>3.4 SƠ ĐỒ</w:t>
       </w:r>
@@ -14642,11 +14780,11 @@
       <w:r>
         <w:t xml:space="preserve"> HỆ THỐNG</w:t>
       </w:r>
-      <w:bookmarkEnd w:id="48"/>
+      <w:bookmarkEnd w:id="46"/>
       <w:r>
         <w:t xml:space="preserve"> HOÀN THÀNH</w:t>
       </w:r>
-      <w:bookmarkEnd w:id="49"/>
+      <w:bookmarkEnd w:id="47"/>
     </w:p>
     <w:p>
       <w:r>
@@ -14663,10 +14801,10 @@
       </w:pPr>
       <w:r>
         <w:object w:dxaOrig="17626" w:dyaOrig="10335" w14:anchorId="65086F1E">
-          <v:shape id="_x0000_i1028" type="#_x0000_t75" style="width:451.4pt;height:265.15pt" o:ole="">
-            <v:imagedata r:id="rId21" o:title=""/>
+          <v:shape id="_x0000_i1028" type="#_x0000_t75" style="width:451.35pt;height:264.35pt" o:ole="">
+            <v:imagedata r:id="rId22" o:title=""/>
           </v:shape>
-          <o:OLEObject Type="Embed" ProgID="Visio.Drawing.15" ShapeID="_x0000_i1028" DrawAspect="Content" ObjectID="_1529484319" r:id="rId22"/>
+          <o:OLEObject Type="Embed" ProgID="Visio.Drawing.15" ShapeID="_x0000_i1028" DrawAspect="Content" ObjectID="_1530392084" r:id="rId23"/>
         </w:object>
       </w:r>
     </w:p>
@@ -14728,9 +14866,10 @@
       <w:pPr>
         <w:pStyle w:val="Heading1"/>
       </w:pPr>
-      <w:bookmarkStart w:id="50" w:name="_Toc439695559"/>
-      <w:bookmarkStart w:id="51" w:name="_Toc439962030"/>
-      <w:r>
+      <w:bookmarkStart w:id="48" w:name="_Toc439695559"/>
+      <w:bookmarkStart w:id="49" w:name="_Toc439962030"/>
+      <w:r>
+        <w:lastRenderedPageBreak/>
         <w:t xml:space="preserve">CHƯƠNG </w:t>
       </w:r>
       <w:r>
@@ -14739,31 +14878,31 @@
       <w:r>
         <w:t>THIẾT KẾ CHI TIẾT CÁC THÀNH PHẦN CỦA HỆ THỐNG</w:t>
       </w:r>
+      <w:bookmarkEnd w:id="48"/>
+      <w:bookmarkEnd w:id="49"/>
+    </w:p>
+    <w:p>
+      <w:pPr>
+        <w:pStyle w:val="Heading2"/>
+      </w:pPr>
+      <w:bookmarkStart w:id="50" w:name="_Toc439695560"/>
+      <w:bookmarkStart w:id="51" w:name="_Toc439962031"/>
+      <w:r>
+        <w:t xml:space="preserve">4.1 </w:t>
+      </w:r>
+      <w:r>
+        <w:t xml:space="preserve">THIẾT KẾ CHO </w:t>
+      </w:r>
       <w:bookmarkEnd w:id="50"/>
+      <w:r>
+        <w:t>RNS</w:t>
+      </w:r>
       <w:bookmarkEnd w:id="51"/>
     </w:p>
     <w:p>
-      <w:pPr>
-        <w:pStyle w:val="Heading2"/>
-      </w:pPr>
-      <w:bookmarkStart w:id="52" w:name="_Toc439695560"/>
-      <w:bookmarkStart w:id="53" w:name="_Toc439962031"/>
-      <w:r>
-        <w:t xml:space="preserve">4.1 </w:t>
-      </w:r>
-      <w:r>
-        <w:t xml:space="preserve">THIẾT KẾ CHO </w:t>
-      </w:r>
-      <w:bookmarkEnd w:id="52"/>
       <w:r>
         <w:t>RNS</w:t>
       </w:r>
-      <w:bookmarkEnd w:id="53"/>
-    </w:p>
-    <w:p>
-      <w:r>
-        <w:t>RNS</w:t>
-      </w:r>
       <w:r>
         <w:t xml:space="preserve"> là trái tim của Module. Nó chính là nơi để gửi thông báo đi đến các dịch vụ chuyển thông báo. Hiệu suất của toàn bộ hệ thống nằm ở đây. Vì vậy, việc gửi thông báo bắt buộc phải sử dụng đa luồng với threadpool.</w:t>
       </w:r>
@@ -14771,15 +14910,16 @@
     <w:p>
       <w:r>
         <w:object w:dxaOrig="10831" w:dyaOrig="13081" w14:anchorId="1E078B35">
-          <v:shape id="_x0000_i1029" type="#_x0000_t75" style="width:451.4pt;height:544.85pt" o:ole="">
-            <v:imagedata r:id="rId23" o:title=""/>
+          <v:shape id="_x0000_i1029" type="#_x0000_t75" style="width:451.35pt;height:544.85pt" o:ole="">
+            <v:imagedata r:id="rId24" o:title=""/>
           </v:shape>
-          <o:OLEObject Type="Embed" ProgID="Visio.Drawing.15" ShapeID="_x0000_i1029" DrawAspect="Content" ObjectID="_1529484320" r:id="rId24"/>
+          <o:OLEObject Type="Embed" ProgID="Visio.Drawing.15" ShapeID="_x0000_i1029" DrawAspect="Content" ObjectID="_1530392085" r:id="rId25"/>
         </w:object>
       </w:r>
     </w:p>
     <w:p>
       <w:r>
+        <w:lastRenderedPageBreak/>
         <w:t>Thiết kế cho thấy, một Notification Server gồm 3 thành phần chính:</w:t>
       </w:r>
     </w:p>
@@ -15434,7 +15574,11 @@
     <w:p/>
     <w:p>
       <w:r>
-        <w:t>Đoạn xử lí cho kết quả thực tế sẽ rất dài và chỉ một chi tiết sai sót nhỏ thôi thì cũng có thể ảnh hướng tới các đoạn code lân cận. Vả lại, nếu sau này có một lập trình viên nào đó muốn sử dụng lại chỉ mình gói thư viện dùng để gửi thông báo tới cho windows thì sao? Nếu anh ta không xử lí kết quả trả về thì sao?</w:t>
+        <w:t xml:space="preserve">Đoạn xử lí cho kết quả thực tế sẽ rất dài và chỉ một chi tiết sai sót nhỏ thôi thì cũng có thể ảnh hướng tới các đoạn code lân cận. Vả lại, nếu sau này có một </w:t>
+      </w:r>
+      <w:r>
+        <w:lastRenderedPageBreak/>
+        <w:t>lập trình viên nào đó muốn sử dụng lại chỉ mình gói thư viện dùng để gửi thông báo tới cho windows thì sao? Nếu anh ta không xử lí kết quả trả về thì sao?</w:t>
       </w:r>
     </w:p>
     <w:p>
@@ -16145,7 +16289,7 @@
       <w:pPr>
         <w:pStyle w:val="Heading2"/>
       </w:pPr>
-      <w:bookmarkStart w:id="54" w:name="_Toc439962032"/>
+      <w:bookmarkStart w:id="52" w:name="_Toc439962032"/>
       <w:r>
         <w:t xml:space="preserve">4.2 THIẾT KẾ CHO </w:t>
       </w:r>
@@ -16155,7 +16299,7 @@
       <w:r>
         <w:t xml:space="preserve"> COMMUNICATOR VÀ SERVER INTERFACE</w:t>
       </w:r>
-      <w:bookmarkEnd w:id="54"/>
+      <w:bookmarkEnd w:id="52"/>
     </w:p>
     <w:p>
       <w:r>
@@ -16189,10 +16333,10 @@
     <w:p>
       <w:r>
         <w:object w:dxaOrig="9751" w:dyaOrig="5250" w14:anchorId="56B1DDB5">
-          <v:shape id="_x0000_i1030" type="#_x0000_t75" style="width:450.7pt;height:242.3pt" o:ole="">
-            <v:imagedata r:id="rId25" o:title=""/>
+          <v:shape id="_x0000_i1030" type="#_x0000_t75" style="width:451.35pt;height:241.8pt" o:ole="">
+            <v:imagedata r:id="rId26" o:title=""/>
           </v:shape>
-          <o:OLEObject Type="Embed" ProgID="Visio.Drawing.15" ShapeID="_x0000_i1030" DrawAspect="Content" ObjectID="_1529484321" r:id="rId26"/>
+          <o:OLEObject Type="Embed" ProgID="Visio.Drawing.15" ShapeID="_x0000_i1030" DrawAspect="Content" ObjectID="_1530392086" r:id="rId27"/>
         </w:object>
       </w:r>
     </w:p>
@@ -16312,6 +16456,7 @@
         <w:spacing w:after="160" w:line="259" w:lineRule="auto"/>
       </w:pPr>
       <w:r>
+        <w:lastRenderedPageBreak/>
         <w:t>Mất kết nối tới server.</w:t>
       </w:r>
     </w:p>
@@ -16333,7 +16478,7 @@
       <w:pPr>
         <w:pStyle w:val="Heading2"/>
       </w:pPr>
-      <w:bookmarkStart w:id="55" w:name="_Toc439962033"/>
+      <w:bookmarkStart w:id="53" w:name="_Toc439962033"/>
       <w:r>
         <w:t xml:space="preserve">4.3 THIẾT KẾ CHO </w:t>
       </w:r>
@@ -16346,7 +16491,7 @@
       <w:r>
         <w:t>MCAI</w:t>
       </w:r>
-      <w:bookmarkEnd w:id="55"/>
+      <w:bookmarkEnd w:id="53"/>
     </w:p>
     <w:p>
       <w:r>
@@ -16387,10 +16532,10 @@
     <w:p>
       <w:r>
         <w:object w:dxaOrig="13305" w:dyaOrig="4500" w14:anchorId="16FB602B">
-          <v:shape id="_x0000_i1031" type="#_x0000_t75" style="width:451.4pt;height:153pt" o:ole="">
-            <v:imagedata r:id="rId27" o:title=""/>
+          <v:shape id="_x0000_i1031" type="#_x0000_t75" style="width:451.35pt;height:152.6pt" o:ole="">
+            <v:imagedata r:id="rId28" o:title=""/>
           </v:shape>
-          <o:OLEObject Type="Embed" ProgID="Visio.Drawing.15" ShapeID="_x0000_i1031" DrawAspect="Content" ObjectID="_1529484322" r:id="rId28"/>
+          <o:OLEObject Type="Embed" ProgID="Visio.Drawing.15" ShapeID="_x0000_i1031" DrawAspect="Content" ObjectID="_1530392087" r:id="rId29"/>
         </w:object>
       </w:r>
     </w:p>
@@ -16439,7 +16584,11 @@
     </w:p>
     <w:p>
       <w:r>
-        <w:t>Tất cả các gói trên đều là ẩn đối với mobile app và nó không cần quan tâm tới. Mobile app chỉ cần làm việc với một thành phần duy nhất là Mobile Interface. Mobile app cần phải cung cấp các thông tin cần thiết khác cho Mobile Interface như:</w:t>
+        <w:t xml:space="preserve">Tất cả các gói trên đều là ẩn đối với mobile app và nó không cần quan tâm tới. Mobile app chỉ cần làm việc với một thành phần duy nhất là Mobile Interface. </w:t>
+      </w:r>
+      <w:r>
+        <w:lastRenderedPageBreak/>
+        <w:t>Mobile app cần phải cung cấp các thông tin cần thiết khác cho Mobile Interface như:</w:t>
       </w:r>
     </w:p>
     <w:p>
@@ -16494,7 +16643,7 @@
       <w:pPr>
         <w:pStyle w:val="Heading1"/>
       </w:pPr>
-      <w:bookmarkStart w:id="56" w:name="_Toc439962034"/>
+      <w:bookmarkStart w:id="54" w:name="_Toc439962034"/>
       <w:r>
         <w:t>CHƯƠNG 5</w:t>
       </w:r>
@@ -16507,13 +16656,13 @@
       <w:r>
         <w:t>CÀI ĐẶT VÀ KIỂM THỬ</w:t>
       </w:r>
-      <w:bookmarkEnd w:id="56"/>
+      <w:bookmarkEnd w:id="54"/>
     </w:p>
     <w:p>
       <w:pPr>
         <w:pStyle w:val="Heading2"/>
       </w:pPr>
-      <w:bookmarkStart w:id="57" w:name="_Toc439962035"/>
+      <w:bookmarkStart w:id="55" w:name="_Toc439962035"/>
       <w:r>
         <w:t>5</w:t>
       </w:r>
@@ -16523,7 +16672,7 @@
       <w:r>
         <w:t xml:space="preserve"> PHÁT TRIỂN</w:t>
       </w:r>
-      <w:bookmarkEnd w:id="57"/>
+      <w:bookmarkEnd w:id="55"/>
     </w:p>
     <w:p>
       <w:r>
@@ -16563,14 +16712,14 @@
       <w:pPr>
         <w:pStyle w:val="Heading2"/>
       </w:pPr>
-      <w:bookmarkStart w:id="58" w:name="_Toc439962036"/>
+      <w:bookmarkStart w:id="56" w:name="_Toc439962036"/>
       <w:r>
         <w:t>5</w:t>
       </w:r>
       <w:r>
         <w:t>.2 HƯỚNG DẪN CÀI ĐẶT CHO NHÀ PHÁT TRIỂN AES</w:t>
       </w:r>
-      <w:bookmarkEnd w:id="58"/>
+      <w:bookmarkEnd w:id="56"/>
     </w:p>
     <w:p>
       <w:r>
@@ -16648,6 +16797,7 @@
     </w:p>
     <w:p>
       <w:r>
+        <w:lastRenderedPageBreak/>
         <w:t>Bước 4: Dùng class Server Interface của project AES Interface để gửi yêu cầu tới RNS.</w:t>
       </w:r>
     </w:p>
@@ -16686,27 +16836,27 @@
       <w:pPr>
         <w:pStyle w:val="Heading2"/>
       </w:pPr>
-      <w:bookmarkStart w:id="59" w:name="_Toc439962037"/>
+      <w:bookmarkStart w:id="57" w:name="_Toc439962037"/>
       <w:r>
         <w:t>5.3</w:t>
       </w:r>
       <w:r>
         <w:t xml:space="preserve"> KIỂM THỬ</w:t>
       </w:r>
-      <w:bookmarkEnd w:id="59"/>
+      <w:bookmarkEnd w:id="57"/>
     </w:p>
     <w:p>
       <w:pPr>
         <w:pStyle w:val="Heading3"/>
       </w:pPr>
-      <w:bookmarkStart w:id="60" w:name="_Toc439962038"/>
+      <w:bookmarkStart w:id="58" w:name="_Toc439962038"/>
       <w:r>
         <w:t>5.3</w:t>
       </w:r>
       <w:r>
         <w:t>.1 Mục tiêu kiểm thử</w:t>
       </w:r>
-      <w:bookmarkEnd w:id="60"/>
+      <w:bookmarkEnd w:id="58"/>
     </w:p>
     <w:p>
       <w:pPr>
@@ -16736,14 +16886,14 @@
       <w:pPr>
         <w:pStyle w:val="Heading3"/>
       </w:pPr>
-      <w:bookmarkStart w:id="61" w:name="_Toc439962039"/>
+      <w:bookmarkStart w:id="59" w:name="_Toc439962039"/>
       <w:r>
         <w:t>5.3</w:t>
       </w:r>
       <w:r>
         <w:t>.2 Tiến hành kiểm thử</w:t>
       </w:r>
-      <w:bookmarkEnd w:id="61"/>
+      <w:bookmarkEnd w:id="59"/>
     </w:p>
     <w:p>
       <w:r>
@@ -16772,14 +16922,14 @@
       <w:pPr>
         <w:pStyle w:val="Heading3"/>
       </w:pPr>
-      <w:bookmarkStart w:id="62" w:name="_Toc439962040"/>
+      <w:bookmarkStart w:id="60" w:name="_Toc439962040"/>
       <w:r>
         <w:t>5.3</w:t>
       </w:r>
       <w:r>
         <w:t>.3 Kết quả kiểm thử</w:t>
       </w:r>
-      <w:bookmarkEnd w:id="62"/>
+      <w:bookmarkEnd w:id="60"/>
     </w:p>
     <w:tbl>
       <w:tblPr>
@@ -17030,6 +17180,7 @@
               <w:ind w:left="0"/>
             </w:pPr>
             <w:r>
+              <w:lastRenderedPageBreak/>
               <w:t>5</w:t>
             </w:r>
           </w:p>
@@ -17132,27 +17283,27 @@
       <w:pPr>
         <w:pStyle w:val="Heading1"/>
       </w:pPr>
-      <w:bookmarkStart w:id="63" w:name="_Toc439962041"/>
+      <w:bookmarkStart w:id="61" w:name="_Toc439962041"/>
       <w:r>
         <w:t>CHƯƠNG 6</w:t>
       </w:r>
       <w:r>
         <w:t>: KẾT LUẬN VÀ HƯỚNG PHÁT TRIỂN</w:t>
       </w:r>
-      <w:bookmarkEnd w:id="63"/>
+      <w:bookmarkEnd w:id="61"/>
     </w:p>
     <w:p>
       <w:pPr>
         <w:pStyle w:val="Heading2"/>
       </w:pPr>
-      <w:bookmarkStart w:id="64" w:name="_Toc439962042"/>
+      <w:bookmarkStart w:id="62" w:name="_Toc439962042"/>
       <w:r>
         <w:t>6</w:t>
       </w:r>
       <w:r>
         <w:t>.1 KẾT QUẢ ĐẠT ĐƯỢC</w:t>
       </w:r>
-      <w:bookmarkEnd w:id="64"/>
+      <w:bookmarkEnd w:id="62"/>
     </w:p>
     <w:p>
       <w:r>
@@ -17168,7 +17319,10 @@
         </w:numPr>
       </w:pPr>
       <w:r>
-        <w:t>Hỗ trợ các AES được viết trên nền tảng .net</w:t>
+        <w:t>Hỗ</w:t>
+      </w:r>
+      <w:r>
+        <w:t xml:space="preserve"> trợ các AES được viết trên mọi nền tảng</w:t>
       </w:r>
     </w:p>
     <w:p>
@@ -17209,23 +17363,25 @@
           <w:numId w:val="13"/>
         </w:numPr>
       </w:pPr>
+      <w:bookmarkStart w:id="63" w:name="_GoBack"/>
       <w:r>
         <w:t>Toàn bộ các hoạt động có liên kết tới giao diện đều được thực hiện bất đồng bộ, không gây nên việc đứng giao diện. Đồng thời, do thực hiện bất đồng bộ nên việc gửi thông báo với số lượng lớn cũng trở nên nhanh chóng hơn nhiều.</w:t>
       </w:r>
     </w:p>
+    <w:bookmarkEnd w:id="63"/>
     <w:p/>
     <w:p>
       <w:pPr>
         <w:pStyle w:val="Heading2"/>
       </w:pPr>
-      <w:bookmarkStart w:id="65" w:name="_Toc439962043"/>
+      <w:bookmarkStart w:id="64" w:name="_Toc439962043"/>
       <w:r>
         <w:t>6</w:t>
       </w:r>
       <w:r>
         <w:t>.2 NHỮNG HẠN CHẾ</w:t>
       </w:r>
-      <w:bookmarkEnd w:id="65"/>
+      <w:bookmarkEnd w:id="64"/>
     </w:p>
     <w:p>
       <w:r>
@@ -17260,14 +17416,15 @@
       <w:pPr>
         <w:pStyle w:val="Heading2"/>
       </w:pPr>
-      <w:bookmarkStart w:id="66" w:name="_Toc439962044"/>
-      <w:r>
+      <w:bookmarkStart w:id="65" w:name="_Toc439962044"/>
+      <w:r>
+        <w:lastRenderedPageBreak/>
         <w:t>6</w:t>
       </w:r>
       <w:r>
         <w:t>.3 HƯỚNG PHÁT TRIỂN</w:t>
       </w:r>
-      <w:bookmarkEnd w:id="66"/>
+      <w:bookmarkEnd w:id="65"/>
     </w:p>
     <w:p>
       <w:r>
@@ -17335,11 +17492,12 @@
       <w:pPr>
         <w:pStyle w:val="Heading1"/>
       </w:pPr>
-      <w:bookmarkStart w:id="67" w:name="_Toc439962045"/>
-      <w:r>
+      <w:bookmarkStart w:id="66" w:name="_Toc439962045"/>
+      <w:r>
+        <w:lastRenderedPageBreak/>
         <w:t>Tài Liệu Tham Khảo</w:t>
       </w:r>
-      <w:bookmarkEnd w:id="67"/>
+      <w:bookmarkEnd w:id="66"/>
     </w:p>
     <w:sdt>
       <w:sdtPr>
@@ -17446,7 +17604,7 @@
             </w:rPr>
             <w:t xml:space="preserve">Phần lớn các kiến thức em tổng hợp được không phải qua sách mà qua các trang web như </w:t>
           </w:r>
-          <w:hyperlink r:id="rId29" w:history="1">
+          <w:hyperlink r:id="rId30" w:history="1">
             <w:r>
               <w:rPr>
                 <w:rStyle w:val="Hyperlink"/>
@@ -17454,23 +17612,6 @@
                 <w:noProof/>
               </w:rPr>
               <w:t>http://msdn.com</w:t>
-            </w:r>
-          </w:hyperlink>
-          <w:r>
-            <w:rPr>
-              <w:bCs/>
-              <w:noProof/>
-            </w:rPr>
-            <w:t xml:space="preserve">, </w:t>
-          </w:r>
-          <w:hyperlink r:id="rId30" w:history="1">
-            <w:r>
-              <w:rPr>
-                <w:rStyle w:val="Hyperlink"/>
-                <w:bCs/>
-                <w:noProof/>
-              </w:rPr>
-              <w:t>http://chanel9.com</w:t>
             </w:r>
           </w:hyperlink>
           <w:r>
@@ -17481,6 +17622,23 @@
             <w:t xml:space="preserve">, </w:t>
           </w:r>
           <w:hyperlink r:id="rId31" w:history="1">
+            <w:r>
+              <w:rPr>
+                <w:rStyle w:val="Hyperlink"/>
+                <w:bCs/>
+                <w:noProof/>
+              </w:rPr>
+              <w:t>http://chanel9.com</w:t>
+            </w:r>
+          </w:hyperlink>
+          <w:r>
+            <w:rPr>
+              <w:bCs/>
+              <w:noProof/>
+            </w:rPr>
+            <w:t xml:space="preserve">, </w:t>
+          </w:r>
+          <w:hyperlink r:id="rId32" w:history="1">
             <w:r>
               <w:rPr>
                 <w:rStyle w:val="Hyperlink"/>
@@ -20889,7 +21047,7 @@
 </file>
 
 <file path=customXml/itemProps1.xml><?xml version="1.0" encoding="utf-8"?>
-<ds:datastoreItem xmlns:ds="http://schemas.openxmlformats.org/officeDocument/2006/customXml" ds:itemID="{38782F75-58BA-4522-9A20-6CA826C07D07}">
+<ds:datastoreItem xmlns:ds="http://schemas.openxmlformats.org/officeDocument/2006/customXml" ds:itemID="{0D41A41D-B7FE-44CB-9645-BDE6A87D8156}">
   <ds:schemaRefs>
     <ds:schemaRef ds:uri="http://schemas.openxmlformats.org/officeDocument/2006/bibliography"/>
   </ds:schemaRefs>

</xml_diff>